<commit_message>
fix(export): fix broken export template because of a regression in DMS
</commit_message>
<xml_diff>
--- a/document-merge-service/templatefiles/export-1.docx
+++ b/document-merge-service/templatefiles/export-1.docx
@@ -268,7 +268,7 @@
         <w:tblInd w:w="0" w:type="dxa"/>
         <w:tblCellMar>
           <w:top w:w="0" w:type="dxa"/>
-          <w:left w:w="133" w:type="dxa"/>
+          <w:left w:w="138" w:type="dxa"/>
           <w:bottom w:w="0" w:type="dxa"/>
           <w:right w:w="108" w:type="dxa"/>
         </w:tblCellMar>
@@ -998,21 +998,70 @@
               <w:pStyle w:val="Normal"/>
               <w:widowControl w:val="false"/>
               <w:suppressAutoHyphens w:val="true"/>
-              <w:rPr>
-                <w:rFonts w:ascii="Arial" w:hAnsi="Arial" w:cs="Arial"/>
-                <w:sz w:val="18"/>
-                <w:szCs w:val="18"/>
-                <w:lang w:val="fr-CH"/>
-              </w:rPr>
-            </w:pPr>
-            <w:r>
-              <w:rPr>
-                <w:rFonts w:cs="Arial" w:ascii="Liberation Sans" w:hAnsi="Liberation Sans"/>
-                <w:sz w:val="18"/>
-                <w:szCs w:val="18"/>
-                <w:lang w:val="fr-CH"/>
-              </w:rPr>
-              <w:t>{{ question.value | date("%d.%m.%Y") }}</w:t>
+              <w:rPr/>
+            </w:pPr>
+            <w:r>
+              <w:rPr>
+                <w:rFonts w:cs="Arial" w:ascii="Liberation Sans" w:hAnsi="Liberation Sans"/>
+                <w:sz w:val="18"/>
+                <w:szCs w:val="18"/>
+                <w:lang w:val="fr-CH"/>
+              </w:rPr>
+              <w:t>{{ question.value | date("d</w:t>
+            </w:r>
+            <w:r>
+              <w:rPr>
+                <w:rFonts w:cs="Arial" w:ascii="Liberation Sans" w:hAnsi="Liberation Sans"/>
+                <w:sz w:val="18"/>
+                <w:szCs w:val="18"/>
+                <w:lang w:val="fr-CH"/>
+              </w:rPr>
+              <w:t>d</w:t>
+            </w:r>
+            <w:r>
+              <w:rPr>
+                <w:rFonts w:cs="Arial" w:ascii="Liberation Sans" w:hAnsi="Liberation Sans"/>
+                <w:sz w:val="18"/>
+                <w:szCs w:val="18"/>
+                <w:lang w:val="fr-CH"/>
+              </w:rPr>
+              <w:t>.</w:t>
+            </w:r>
+            <w:r>
+              <w:rPr>
+                <w:rFonts w:cs="Arial" w:ascii="Liberation Sans" w:hAnsi="Liberation Sans"/>
+                <w:sz w:val="18"/>
+                <w:szCs w:val="18"/>
+                <w:lang w:val="fr-CH"/>
+              </w:rPr>
+              <w:t>MM</w:t>
+            </w:r>
+            <w:r>
+              <w:rPr>
+                <w:rFonts w:cs="Arial" w:ascii="Liberation Sans" w:hAnsi="Liberation Sans"/>
+                <w:sz w:val="18"/>
+                <w:szCs w:val="18"/>
+                <w:lang w:val="fr-CH"/>
+              </w:rPr>
+              <w:t>.Y</w:t>
+            </w:r>
+            <w:r>
+              <w:rPr>
+                <w:rFonts w:cs="Arial" w:ascii="Liberation Sans" w:hAnsi="Liberation Sans"/>
+                <w:sz w:val="18"/>
+                <w:szCs w:val="18"/>
+                <w:lang w:val="fr-CH"/>
+              </w:rPr>
+              <w:t>YYY</w:t>
+            </w:r>
+            <w:r>
+              <w:rPr>
+                <w:rFonts w:cs="Arial" w:ascii="Liberation Sans" w:hAnsi="Liberation Sans"/>
+                <w:sz w:val="18"/>
+                <w:szCs w:val="18"/>
+                <w:lang w:val="fr-CH"/>
+              </w:rPr>
+              <w:t>") }}</w:t>
             </w:r>
           </w:p>
           <w:p>
@@ -1502,6 +1551,11 @@
             <w:gridSpan w:val="2"/>
             <w:tcBorders>
               <w:top w:val="dotted" w:sz="2" w:space="0" w:color="000000"/>
+              <w:left w:val="single" w:sz="4" w:space="0" w:color="000000"/>
+              <w:bottom w:val="single" w:sz="4" w:space="0" w:color="000000"/>
+              <w:right w:val="single" w:sz="4" w:space="0" w:color="000000"/>
+              <w:insideH w:val="single" w:sz="4" w:space="0" w:color="000000"/>
+              <w:insideV w:val="single" w:sz="4" w:space="0" w:color="000000"/>
             </w:tcBorders>
             <w:shd w:fill="auto" w:val="clear"/>
           </w:tcPr>
@@ -1537,7 +1591,14 @@
           <w:tcPr>
             <w:tcW w:w="9058" w:type="dxa"/>
             <w:gridSpan w:val="2"/>
-            <w:tcBorders/>
+            <w:tcBorders>
+              <w:top w:val="single" w:sz="4" w:space="0" w:color="000000"/>
+              <w:left w:val="single" w:sz="4" w:space="0" w:color="000000"/>
+              <w:bottom w:val="single" w:sz="4" w:space="0" w:color="000000"/>
+              <w:right w:val="single" w:sz="4" w:space="0" w:color="000000"/>
+              <w:insideH w:val="single" w:sz="4" w:space="0" w:color="000000"/>
+              <w:insideV w:val="single" w:sz="4" w:space="0" w:color="000000"/>
+            </w:tcBorders>
             <w:shd w:fill="auto" w:val="clear"/>
           </w:tcPr>
           <w:p>
@@ -1890,7 +1951,7 @@
         <w:tblInd w:w="0" w:type="dxa"/>
         <w:tblCellMar>
           <w:top w:w="170" w:type="dxa"/>
-          <w:left w:w="133" w:type="dxa"/>
+          <w:left w:w="138" w:type="dxa"/>
           <w:bottom w:w="198" w:type="dxa"/>
           <w:right w:w="108" w:type="dxa"/>
         </w:tblCellMar>
@@ -2216,7 +2277,9 @@
     <w:pPr>
       <w:pStyle w:val="Footer"/>
       <w:tabs>
+        <w:tab w:val="center" w:pos="4536" w:leader="none"/>
         <w:tab w:val="right" w:pos="8931" w:leader="none"/>
+        <w:tab w:val="right" w:pos="9072" w:leader="none"/>
       </w:tabs>
       <w:rPr/>
     </w:pPr>

</xml_diff>

<commit_message>
fix(i18n): fix french pdf download
</commit_message>
<xml_diff>
--- a/document-merge-service/templatefiles/export-1.docx
+++ b/document-merge-service/templatefiles/export-1.docx
@@ -268,7 +268,7 @@
         <w:tblInd w:w="0" w:type="dxa"/>
         <w:tblCellMar>
           <w:top w:w="0" w:type="dxa"/>
-          <w:left w:w="138" w:type="dxa"/>
+          <w:left w:w="143" w:type="dxa"/>
           <w:bottom w:w="0" w:type="dxa"/>
           <w:right w:w="108" w:type="dxa"/>
         </w:tblCellMar>
@@ -1007,61 +1007,7 @@
                 <w:szCs w:val="18"/>
                 <w:lang w:val="fr-CH"/>
               </w:rPr>
-              <w:t>{{ question.value | date("d</w:t>
-            </w:r>
-            <w:r>
-              <w:rPr>
-                <w:rFonts w:cs="Arial" w:ascii="Liberation Sans" w:hAnsi="Liberation Sans"/>
-                <w:sz w:val="18"/>
-                <w:szCs w:val="18"/>
-                <w:lang w:val="fr-CH"/>
-              </w:rPr>
-              <w:t>d</w:t>
-            </w:r>
-            <w:r>
-              <w:rPr>
-                <w:rFonts w:cs="Arial" w:ascii="Liberation Sans" w:hAnsi="Liberation Sans"/>
-                <w:sz w:val="18"/>
-                <w:szCs w:val="18"/>
-                <w:lang w:val="fr-CH"/>
-              </w:rPr>
-              <w:t>.</w:t>
-            </w:r>
-            <w:r>
-              <w:rPr>
-                <w:rFonts w:cs="Arial" w:ascii="Liberation Sans" w:hAnsi="Liberation Sans"/>
-                <w:sz w:val="18"/>
-                <w:szCs w:val="18"/>
-                <w:lang w:val="fr-CH"/>
-              </w:rPr>
-              <w:t>MM</w:t>
-            </w:r>
-            <w:r>
-              <w:rPr>
-                <w:rFonts w:cs="Arial" w:ascii="Liberation Sans" w:hAnsi="Liberation Sans"/>
-                <w:sz w:val="18"/>
-                <w:szCs w:val="18"/>
-                <w:lang w:val="fr-CH"/>
-              </w:rPr>
-              <w:t>.Y</w:t>
-            </w:r>
-            <w:r>
-              <w:rPr>
-                <w:rFonts w:cs="Arial" w:ascii="Liberation Sans" w:hAnsi="Liberation Sans"/>
-                <w:sz w:val="18"/>
-                <w:szCs w:val="18"/>
-                <w:lang w:val="fr-CH"/>
-              </w:rPr>
-              <w:t>YYY</w:t>
-            </w:r>
-            <w:r>
-              <w:rPr>
-                <w:rFonts w:cs="Arial" w:ascii="Liberation Sans" w:hAnsi="Liberation Sans"/>
-                <w:sz w:val="18"/>
-                <w:szCs w:val="18"/>
-                <w:lang w:val="fr-CH"/>
-              </w:rPr>
-              <w:t>") }}</w:t>
+              <w:t>{{ question.value | date("dd.MM.YYYY") }}</w:t>
             </w:r>
           </w:p>
           <w:p>
@@ -1748,19 +1694,15 @@
               <w:pStyle w:val="TableContents"/>
               <w:widowControl w:val="false"/>
               <w:suppressAutoHyphens w:val="true"/>
+              <w:rPr/>
+            </w:pPr>
+            <w:r>
               <w:rPr>
                 <w:rFonts w:ascii="Liberation Sans" w:hAnsi="Liberation Sans"/>
                 <w:sz w:val="18"/>
                 <w:szCs w:val="18"/>
               </w:rPr>
-            </w:pPr>
-            <w:r>
-              <w:rPr>
-                <w:rFonts w:ascii="Liberation Sans" w:hAnsi="Liberation Sans"/>
-                <w:sz w:val="18"/>
-                <w:szCs w:val="18"/>
-              </w:rPr>
-              <w:t>Ort und Datum</w:t>
+              <w:t>{{signatureMetadata}}</w:t>
             </w:r>
           </w:p>
           <w:p>
@@ -1797,19 +1739,15 @@
               <w:pStyle w:val="TableContents"/>
               <w:widowControl w:val="false"/>
               <w:suppressAutoHyphens w:val="true"/>
+              <w:rPr/>
+            </w:pPr>
+            <w:r>
               <w:rPr>
                 <w:rFonts w:ascii="Liberation Sans" w:hAnsi="Liberation Sans"/>
                 <w:sz w:val="18"/>
                 <w:szCs w:val="18"/>
               </w:rPr>
-            </w:pPr>
-            <w:r>
-              <w:rPr>
-                <w:rFonts w:ascii="Liberation Sans" w:hAnsi="Liberation Sans"/>
-                <w:sz w:val="18"/>
-                <w:szCs w:val="18"/>
-              </w:rPr>
-              <w:t>Unterschrift</w:t>
+              <w:t>{{signatureTitle}}</w:t>
             </w:r>
           </w:p>
           <w:p>
@@ -1951,7 +1889,7 @@
         <w:tblInd w:w="0" w:type="dxa"/>
         <w:tblCellMar>
           <w:top w:w="170" w:type="dxa"/>
-          <w:left w:w="138" w:type="dxa"/>
+          <w:left w:w="143" w:type="dxa"/>
           <w:bottom w:w="198" w:type="dxa"/>
           <w:right w:w="108" w:type="dxa"/>
         </w:tblCellMar>

</xml_diff>

<commit_message>
fix(be-pdf): fix pdf export for pre declarations
</commit_message>
<xml_diff>
--- a/document-merge-service/templatefiles/export-1.docx
+++ b/document-merge-service/templatefiles/export-1.docx
@@ -268,7 +268,7 @@
         <w:tblInd w:w="0" w:type="dxa"/>
         <w:tblCellMar>
           <w:top w:w="0" w:type="dxa"/>
-          <w:left w:w="143" w:type="dxa"/>
+          <w:left w:w="148" w:type="dxa"/>
           <w:bottom w:w="0" w:type="dxa"/>
           <w:right w:w="108" w:type="dxa"/>
         </w:tblCellMar>
@@ -1801,7 +1801,11 @@
         <w:widowControl w:val="false"/>
         <w:suppressAutoHyphens w:val="true"/>
         <w:rPr>
+          <w:rFonts w:ascii="Liberation Sans" w:hAnsi="Liberation Sans" w:cs="Arial"/>
           <w:color w:val="4F81BD" w:themeColor="accent1"/>
+          <w:sz w:val="18"/>
+          <w:szCs w:val="18"/>
+          <w:lang w:val="fr-CH"/>
         </w:rPr>
       </w:pPr>
       <w:r>
@@ -1820,10 +1824,7 @@
         <w:pStyle w:val="Normal"/>
         <w:widowControl w:val="false"/>
         <w:suppressAutoHyphens w:val="true"/>
-        <w:rPr>
-          <w:color w:val="4F81BD" w:themeColor="accent1"/>
-          <w:lang w:val="fr-CH"/>
-        </w:rPr>
+        <w:rPr/>
       </w:pPr>
       <w:r>
         <w:rPr>
@@ -1889,7 +1890,7 @@
         <w:tblInd w:w="0" w:type="dxa"/>
         <w:tblCellMar>
           <w:top w:w="170" w:type="dxa"/>
-          <w:left w:w="143" w:type="dxa"/>
+          <w:left w:w="148" w:type="dxa"/>
           <w:bottom w:w="198" w:type="dxa"/>
           <w:right w:w="108" w:type="dxa"/>
         </w:tblCellMar>

</xml_diff>